<commit_message>
Collections document "Acta" & "Estadio" added
Colección "Acta".docx & Colección "Estadio".docx added.
</commit_message>
<xml_diff>
--- a/Colecciones/Colección -Árbitro-.docx
+++ b/Colecciones/Colección -Árbitro-.docx
@@ -44,300 +44,312 @@
         <w:rPr>
           <w:lang w:val="es-ES"/>
         </w:rPr>
-        <w:t>_id: (Automático)</w:t>
-      </w:r>
-    </w:p>
-    <w:p>
-      <w:pPr>
-        <w:rPr>
-          <w:lang w:val="es-ES"/>
-        </w:rPr>
-      </w:pPr>
-      <w:r>
-        <w:rPr>
-          <w:lang w:val="es-ES"/>
-        </w:rPr>
-        <w:tab/>
-        <w:t>nombre: String (Nombre y Apellidos del árbitro)</w:t>
-      </w:r>
-    </w:p>
-    <w:p>
-      <w:pPr>
-        <w:rPr>
-          <w:lang w:val="es-ES"/>
-        </w:rPr>
-      </w:pPr>
-      <w:r>
-        <w:rPr>
-          <w:lang w:val="es-ES"/>
-        </w:rPr>
-        <w:tab/>
-        <w:t>nombreUsuario: String. (Nombre del árbitro en la aplicación)</w:t>
-      </w:r>
-    </w:p>
-    <w:p>
-      <w:pPr>
-        <w:rPr>
-          <w:lang w:val="es-ES"/>
-        </w:rPr>
-      </w:pPr>
-      <w:r>
-        <w:rPr>
-          <w:lang w:val="es-ES"/>
-        </w:rPr>
-        <w:tab/>
-        <w:t>contraseña: String. (Contraseña del árbitro en la aplicación)</w:t>
-      </w:r>
-    </w:p>
-    <w:p>
-      <w:pPr>
-        <w:rPr>
-          <w:lang w:val="es-ES"/>
-        </w:rPr>
-      </w:pPr>
-      <w:r>
-        <w:rPr>
-          <w:lang w:val="es-ES"/>
-        </w:rPr>
-        <w:tab/>
-        <w:t>fechaNacimiento</w:t>
-      </w:r>
-      <w:r>
-        <w:rPr>
-          <w:lang w:val="es-ES"/>
-        </w:rPr>
-        <w:t>: String. (Fecha de nacimiento del árbitro)</w:t>
-      </w:r>
-    </w:p>
-    <w:p>
-      <w:pPr>
-        <w:rPr>
-          <w:lang w:val="es-ES"/>
-        </w:rPr>
-      </w:pPr>
-      <w:r>
-        <w:rPr>
-          <w:lang w:val="es-ES"/>
-        </w:rPr>
-        <w:tab/>
-        <w:t>edad: Int. (Años del árbitro)</w:t>
-      </w:r>
-    </w:p>
-    <w:p>
-      <w:pPr>
-        <w:rPr>
-          <w:lang w:val="es-ES"/>
-        </w:rPr>
-      </w:pPr>
-      <w:r>
-        <w:rPr>
-          <w:lang w:val="es-ES"/>
-        </w:rPr>
-        <w:tab/>
-        <w:t>lugarNacimiento</w:t>
-      </w:r>
-      <w:r>
-        <w:rPr>
-          <w:lang w:val="es-ES"/>
-        </w:rPr>
-        <w:t>: String. (Lugar de nacimiento del árbitro)</w:t>
-      </w:r>
-    </w:p>
-    <w:p>
-      <w:pPr>
-        <w:rPr>
-          <w:lang w:val="es-ES"/>
-        </w:rPr>
-      </w:pPr>
-      <w:r>
-        <w:rPr>
-          <w:lang w:val="es-ES"/>
-        </w:rPr>
-        <w:tab/>
-        <w:t>comité: String (Comité al que pertenece el árbitro)</w:t>
-      </w:r>
-    </w:p>
-    <w:p>
-      <w:pPr>
-        <w:rPr>
-          <w:lang w:val="es-ES"/>
-        </w:rPr>
-      </w:pPr>
-      <w:r>
-        <w:rPr>
-          <w:lang w:val="es-ES"/>
-        </w:rPr>
-        <w:tab/>
-      </w:r>
-      <w:r>
-        <w:rPr>
-          <w:lang w:val="es-ES"/>
-        </w:rPr>
-        <w:t>categoría: String. (División que arbitra)</w:t>
-      </w:r>
-    </w:p>
-    <w:p>
-      <w:pPr>
-        <w:rPr>
-          <w:lang w:val="es-ES"/>
-        </w:rPr>
-      </w:pPr>
-      <w:r>
-        <w:rPr>
-          <w:lang w:val="es-ES"/>
-        </w:rPr>
-        <w:tab/>
-      </w:r>
-      <w:r>
-        <w:rPr>
-          <w:lang w:val="es-ES"/>
-        </w:rPr>
-        <w:t>foto:</w:t>
-      </w:r>
-      <w:r>
-        <w:rPr>
-          <w:lang w:val="es-ES"/>
-        </w:rPr>
-        <w:t xml:space="preserve"> ¿? (Pequeña fotografía identificativa del árbitro)</w:t>
-      </w:r>
-    </w:p>
-    <w:p>
-      <w:pPr>
-        <w:rPr>
-          <w:lang w:val="es-ES"/>
-        </w:rPr>
-      </w:pPr>
-      <w:r>
-        <w:rPr>
-          <w:lang w:val="es-ES"/>
-        </w:rPr>
-        <w:tab/>
-        <w:t>email: String. (Correo electrónico del árbitro)</w:t>
-      </w:r>
-    </w:p>
-    <w:p>
-      <w:pPr>
-        <w:rPr>
-          <w:lang w:val="es-ES"/>
-        </w:rPr>
-      </w:pPr>
-      <w:r>
-        <w:rPr>
-          <w:lang w:val="es-ES"/>
-        </w:rPr>
-        <w:tab/>
-        <w:t>teléfono: String. (Teléfono del árbitro)</w:t>
-      </w:r>
-    </w:p>
-    <w:p>
-      <w:pPr>
-        <w:rPr>
-          <w:lang w:val="es-ES"/>
-        </w:rPr>
-      </w:pPr>
-      <w:r>
-        <w:rPr>
-          <w:lang w:val="es-ES"/>
-        </w:rPr>
-        <w:tab/>
-        <w:t xml:space="preserve">internacional: Boolean. </w:t>
-      </w:r>
-      <w:r>
-        <w:rPr>
-          <w:lang w:val="es-ES"/>
-        </w:rPr>
-        <w:t>(Indica si se trata de un árbitro internacional o no)</w:t>
-      </w:r>
-    </w:p>
-    <w:p>
-      <w:pPr>
-        <w:rPr>
-          <w:lang w:val="es-ES"/>
-        </w:rPr>
-      </w:pPr>
-      <w:r>
-        <w:rPr>
-          <w:lang w:val="es-ES"/>
-        </w:rPr>
-        <w:tab/>
-      </w:r>
-      <w:r>
-        <w:rPr>
-          <w:lang w:val="es-ES"/>
-        </w:rPr>
-        <w:t>partidosArbitrados: Partido[]</w:t>
-      </w:r>
-      <w:r>
-        <w:rPr>
-          <w:lang w:val="es-ES"/>
-        </w:rPr>
-        <w:t xml:space="preserve">. </w:t>
-      </w:r>
-      <w:r>
-        <w:rPr>
-          <w:lang w:val="es-ES"/>
-        </w:rPr>
-        <w:t xml:space="preserve"> (</w:t>
-      </w:r>
-      <w:r>
-        <w:rPr>
-          <w:lang w:val="es-ES"/>
-        </w:rPr>
-        <w:t xml:space="preserve">Partidos </w:t>
-      </w:r>
-      <w:r>
-        <w:rPr>
-          <w:lang w:val="es-ES"/>
-        </w:rPr>
-        <w:t>que ha arbitrado)</w:t>
-      </w:r>
-    </w:p>
-    <w:p>
-      <w:pPr>
-        <w:rPr>
-          <w:lang w:val="es-ES"/>
-        </w:rPr>
-      </w:pPr>
-      <w:r>
-        <w:rPr>
-          <w:lang w:val="es-ES"/>
-        </w:rPr>
-        <w:tab/>
-      </w:r>
-      <w:r>
-        <w:rPr>
-          <w:lang w:val="es-ES"/>
-        </w:rPr>
-        <w:t>estado: String. (Estado actual del árbitro: Activo, suspendido o retirado).</w:t>
-      </w:r>
-    </w:p>
-    <w:p>
-      <w:pPr>
-        <w:rPr>
-          <w:lang w:val="es-ES"/>
-        </w:rPr>
-      </w:pPr>
-      <w:r>
-        <w:rPr>
-          <w:lang w:val="es-ES"/>
-        </w:rPr>
-        <w:tab/>
-      </w:r>
-    </w:p>
-    <w:p>
-      <w:pPr>
-        <w:rPr>
-          <w:lang w:val="es-ES"/>
-        </w:rPr>
-      </w:pPr>
-      <w:r>
-        <w:rPr>
-          <w:lang w:val="es-ES"/>
-        </w:rPr>
-        <w:t>}</w:t>
+        <w:t xml:space="preserve">_id: </w:t>
+      </w:r>
+      <w:r>
+        <w:rPr>
+          <w:lang w:val="es-ES"/>
+        </w:rPr>
+        <w:t xml:space="preserve">String </w:t>
       </w:r>
       <w:bookmarkStart w:id="0" w:name="_GoBack"/>
       <w:bookmarkEnd w:id="0"/>
+      <w:r>
+        <w:rPr>
+          <w:lang w:val="es-ES"/>
+        </w:rPr>
+        <w:t>(Automático)</w:t>
+      </w:r>
+    </w:p>
+    <w:p>
+      <w:pPr>
+        <w:rPr>
+          <w:lang w:val="es-ES"/>
+        </w:rPr>
+      </w:pPr>
+      <w:r>
+        <w:rPr>
+          <w:lang w:val="es-ES"/>
+        </w:rPr>
+        <w:tab/>
+        <w:t>nombre: String (Nombre y Apellidos del árbitro)</w:t>
+      </w:r>
+    </w:p>
+    <w:p>
+      <w:pPr>
+        <w:rPr>
+          <w:lang w:val="es-ES"/>
+        </w:rPr>
+      </w:pPr>
+      <w:r>
+        <w:rPr>
+          <w:lang w:val="es-ES"/>
+        </w:rPr>
+        <w:tab/>
+        <w:t>nombreUsuario: String. (Nombre del árbitro en la aplicación)</w:t>
+      </w:r>
+    </w:p>
+    <w:p>
+      <w:pPr>
+        <w:rPr>
+          <w:lang w:val="es-ES"/>
+        </w:rPr>
+      </w:pPr>
+      <w:r>
+        <w:rPr>
+          <w:lang w:val="es-ES"/>
+        </w:rPr>
+        <w:tab/>
+        <w:t>contraseña: String. (Contraseña del árbitro en la aplicación)</w:t>
+      </w:r>
+    </w:p>
+    <w:p>
+      <w:pPr>
+        <w:rPr>
+          <w:lang w:val="es-ES"/>
+        </w:rPr>
+      </w:pPr>
+      <w:r>
+        <w:rPr>
+          <w:lang w:val="es-ES"/>
+        </w:rPr>
+        <w:tab/>
+        <w:t>fechaNacimiento</w:t>
+      </w:r>
+      <w:r>
+        <w:rPr>
+          <w:lang w:val="es-ES"/>
+        </w:rPr>
+        <w:t>: String. (Fecha de nacimiento del árbitro)</w:t>
+      </w:r>
+    </w:p>
+    <w:p>
+      <w:pPr>
+        <w:rPr>
+          <w:lang w:val="es-ES"/>
+        </w:rPr>
+      </w:pPr>
+      <w:r>
+        <w:rPr>
+          <w:lang w:val="es-ES"/>
+        </w:rPr>
+        <w:tab/>
+        <w:t>edad: Int. (Años del árbitro)</w:t>
+      </w:r>
+    </w:p>
+    <w:p>
+      <w:pPr>
+        <w:rPr>
+          <w:lang w:val="es-ES"/>
+        </w:rPr>
+      </w:pPr>
+      <w:r>
+        <w:rPr>
+          <w:lang w:val="es-ES"/>
+        </w:rPr>
+        <w:tab/>
+        <w:t>lugarNacimiento</w:t>
+      </w:r>
+      <w:r>
+        <w:rPr>
+          <w:lang w:val="es-ES"/>
+        </w:rPr>
+        <w:t>: String. (Lugar de nacimiento del árbitro)</w:t>
+      </w:r>
+    </w:p>
+    <w:p>
+      <w:pPr>
+        <w:rPr>
+          <w:lang w:val="es-ES"/>
+        </w:rPr>
+      </w:pPr>
+      <w:r>
+        <w:rPr>
+          <w:lang w:val="es-ES"/>
+        </w:rPr>
+        <w:tab/>
+        <w:t>comité: String (Comité al que pertenece el árbitro)</w:t>
+      </w:r>
+    </w:p>
+    <w:p>
+      <w:pPr>
+        <w:rPr>
+          <w:lang w:val="es-ES"/>
+        </w:rPr>
+      </w:pPr>
+      <w:r>
+        <w:rPr>
+          <w:lang w:val="es-ES"/>
+        </w:rPr>
+        <w:tab/>
+      </w:r>
+      <w:r>
+        <w:rPr>
+          <w:lang w:val="es-ES"/>
+        </w:rPr>
+        <w:t>categoría: String. (División que arbitra)</w:t>
+      </w:r>
+    </w:p>
+    <w:p>
+      <w:pPr>
+        <w:rPr>
+          <w:lang w:val="es-ES"/>
+        </w:rPr>
+      </w:pPr>
+      <w:r>
+        <w:rPr>
+          <w:lang w:val="es-ES"/>
+        </w:rPr>
+        <w:tab/>
+      </w:r>
+      <w:r>
+        <w:rPr>
+          <w:lang w:val="es-ES"/>
+        </w:rPr>
+        <w:t>foto:</w:t>
+      </w:r>
+      <w:r>
+        <w:rPr>
+          <w:lang w:val="es-ES"/>
+        </w:rPr>
+        <w:t xml:space="preserve"> ¿? (Pequeña fotografía identificativa del árbitro)</w:t>
+      </w:r>
+    </w:p>
+    <w:p>
+      <w:pPr>
+        <w:rPr>
+          <w:lang w:val="es-ES"/>
+        </w:rPr>
+      </w:pPr>
+      <w:r>
+        <w:rPr>
+          <w:lang w:val="es-ES"/>
+        </w:rPr>
+        <w:tab/>
+        <w:t>email: String. (Correo electrónico del árbitro)</w:t>
+      </w:r>
+    </w:p>
+    <w:p>
+      <w:pPr>
+        <w:rPr>
+          <w:lang w:val="es-ES"/>
+        </w:rPr>
+      </w:pPr>
+      <w:r>
+        <w:rPr>
+          <w:lang w:val="es-ES"/>
+        </w:rPr>
+        <w:tab/>
+        <w:t>teléfono: String. (Teléfono del árbitro)</w:t>
+      </w:r>
+    </w:p>
+    <w:p>
+      <w:pPr>
+        <w:rPr>
+          <w:lang w:val="es-ES"/>
+        </w:rPr>
+      </w:pPr>
+      <w:r>
+        <w:rPr>
+          <w:lang w:val="es-ES"/>
+        </w:rPr>
+        <w:tab/>
+        <w:t xml:space="preserve">internacional: Boolean. </w:t>
+      </w:r>
+      <w:r>
+        <w:rPr>
+          <w:lang w:val="es-ES"/>
+        </w:rPr>
+        <w:t>(Indica si se trata de un árbitro internacional o no)</w:t>
+      </w:r>
+    </w:p>
+    <w:p>
+      <w:pPr>
+        <w:rPr>
+          <w:lang w:val="es-ES"/>
+        </w:rPr>
+      </w:pPr>
+      <w:r>
+        <w:rPr>
+          <w:lang w:val="es-ES"/>
+        </w:rPr>
+        <w:tab/>
+      </w:r>
+      <w:r>
+        <w:rPr>
+          <w:lang w:val="es-ES"/>
+        </w:rPr>
+        <w:t>partidosArbitrados: Partido[]</w:t>
+      </w:r>
+      <w:r>
+        <w:rPr>
+          <w:lang w:val="es-ES"/>
+        </w:rPr>
+        <w:t xml:space="preserve">. </w:t>
+      </w:r>
+      <w:r>
+        <w:rPr>
+          <w:lang w:val="es-ES"/>
+        </w:rPr>
+        <w:t xml:space="preserve"> (</w:t>
+      </w:r>
+      <w:r>
+        <w:rPr>
+          <w:lang w:val="es-ES"/>
+        </w:rPr>
+        <w:t xml:space="preserve">Partidos </w:t>
+      </w:r>
+      <w:r>
+        <w:rPr>
+          <w:lang w:val="es-ES"/>
+        </w:rPr>
+        <w:t>que ha arbitrado)</w:t>
+      </w:r>
+    </w:p>
+    <w:p>
+      <w:pPr>
+        <w:rPr>
+          <w:lang w:val="es-ES"/>
+        </w:rPr>
+      </w:pPr>
+      <w:r>
+        <w:rPr>
+          <w:lang w:val="es-ES"/>
+        </w:rPr>
+        <w:tab/>
+      </w:r>
+      <w:r>
+        <w:rPr>
+          <w:lang w:val="es-ES"/>
+        </w:rPr>
+        <w:t>estado: String. (Estado actual del árbitro: Activo, suspendido o retirado).</w:t>
+      </w:r>
+    </w:p>
+    <w:p>
+      <w:pPr>
+        <w:rPr>
+          <w:lang w:val="es-ES"/>
+        </w:rPr>
+      </w:pPr>
+      <w:r>
+        <w:rPr>
+          <w:lang w:val="es-ES"/>
+        </w:rPr>
+        <w:tab/>
+      </w:r>
+    </w:p>
+    <w:p>
+      <w:pPr>
+        <w:rPr>
+          <w:lang w:val="es-ES"/>
+        </w:rPr>
+      </w:pPr>
+      <w:r>
+        <w:rPr>
+          <w:lang w:val="es-ES"/>
+        </w:rPr>
+        <w:t>}</w:t>
+      </w:r>
     </w:p>
     <w:p>
       <w:pPr>

</xml_diff>